<commit_message>
Desarrollo de la introducción del informe
</commit_message>
<xml_diff>
--- a/Informe_ProyectoCosasPerdidasUdeC.docx
+++ b/Informe_ProyectoCosasPerdidasUdeC.docx
@@ -41,12 +41,14 @@
           <w:rFonts w:ascii="Segoe UI" w:hAnsi="Segoe UI" w:cs="Segoe UI"/>
           <w:sz w:val="18"/>
           <w:szCs w:val="18"/>
+          <w:lang w:val="es-MX"/>
         </w:rPr>
       </w:pPr>
       <w:r>
         <w:rPr>
           <w:rStyle w:val="eop"/>
           <w:rFonts w:ascii="Calibri" w:eastAsiaTheme="majorEastAsia" w:hAnsi="Calibri" w:cs="Calibri"/>
+          <w:lang w:val="es-MX"/>
         </w:rPr>
         <w:t> </w:t>
       </w:r>
@@ -247,7 +249,6 @@
         </w:rPr>
         <w:t xml:space="preserve">Benjamín </w:t>
       </w:r>
-      <w:proofErr w:type="spellStart"/>
       <w:r>
         <w:rPr>
           <w:rFonts w:ascii="Calibri" w:eastAsiaTheme="majorEastAsia" w:hAnsi="Calibri" w:cs="Calibri"/>
@@ -259,7 +260,6 @@
         </w:rPr>
         <w:t>Stuckrath</w:t>
       </w:r>
-      <w:proofErr w:type="spellEnd"/>
     </w:p>
     <w:p>
       <w:pPr>
@@ -386,6 +386,12 @@
     </w:p>
     <w:sdt>
       <w:sdtPr>
+        <w:rPr>
+          <w:rFonts w:asciiTheme="minorHAnsi" w:eastAsiaTheme="minorEastAsia" w:hAnsiTheme="minorHAnsi" w:cstheme="minorBidi"/>
+          <w:color w:val="auto"/>
+          <w:sz w:val="22"/>
+          <w:szCs w:val="22"/>
+        </w:rPr>
         <w:id w:val="-1074282383"/>
         <w:docPartObj>
           <w:docPartGallery w:val="Table of Contents"/>
@@ -394,13 +400,9 @@
       </w:sdtPr>
       <w:sdtEndPr>
         <w:rPr>
-          <w:rFonts w:asciiTheme="minorHAnsi" w:eastAsiaTheme="minorEastAsia" w:hAnsiTheme="minorHAnsi" w:cstheme="minorBidi"/>
           <w:b/>
           <w:bCs/>
           <w:noProof/>
-          <w:color w:val="auto"/>
-          <w:sz w:val="22"/>
-          <w:szCs w:val="22"/>
         </w:rPr>
       </w:sdtEndPr>
       <w:sdtContent>
@@ -408,11 +410,9 @@
           <w:pPr>
             <w:pStyle w:val="TtuloTDC"/>
           </w:pPr>
-          <w:proofErr w:type="spellStart"/>
           <w:r>
             <w:t>Índice</w:t>
           </w:r>
-          <w:proofErr w:type="spellEnd"/>
         </w:p>
         <w:p>
           <w:pPr>
@@ -1080,6 +1080,408 @@
           <w:lang w:val="es-MX"/>
         </w:rPr>
       </w:pPr>
+      <w:r>
+        <w:rPr>
+          <w:lang w:val="es-MX"/>
+        </w:rPr>
+        <w:t xml:space="preserve">El entorno del campus </w:t>
+      </w:r>
+      <w:r>
+        <w:rPr>
+          <w:lang w:val="es-MX"/>
+        </w:rPr>
+        <w:t>de la Universidad de Concepción</w:t>
+      </w:r>
+      <w:r>
+        <w:rPr>
+          <w:lang w:val="es-MX"/>
+        </w:rPr>
+        <w:t xml:space="preserve"> la circulación constante de estudiantes, académicos</w:t>
+      </w:r>
+      <w:r>
+        <w:rPr>
+          <w:lang w:val="es-MX"/>
+        </w:rPr>
+        <w:t xml:space="preserve">, foráneos y </w:t>
+      </w:r>
+      <w:r>
+        <w:rPr>
+          <w:lang w:val="es-MX"/>
+        </w:rPr>
+        <w:t>personal administrativo conlleva la recurrente pérdida y olvido de objetos personales en diversas dependencias como salas de clase, pasillos y áreas comunes.</w:t>
+      </w:r>
+    </w:p>
+    <w:p>
+      <w:pPr>
+        <w:rPr>
+          <w:lang w:val="es-MX"/>
+        </w:rPr>
+      </w:pPr>
+      <w:r>
+        <w:rPr>
+          <w:lang w:val="es-MX"/>
+        </w:rPr>
+        <w:t>Actualmente, la gestión de objetos extraviados se encuentra fragmentada y descentralizada. Los objetos encontrados suelen ser entregados en distintas conserjerías u oficinas de guardia, o su reporte se limita a publicaciones informales en redes sociales. Esta carencia de un protocolo y una herramienta institucional unificada genera una triple problemática: la pérdida evitable de materiales, un uso ineficiente del tiempo en la búsqueda y recuperación, y una posible erosión de la confianza dentro de la comunidad universitaria.</w:t>
+      </w:r>
+    </w:p>
+    <w:p>
+      <w:pPr>
+        <w:rPr>
+          <w:lang w:val="es-MX"/>
+        </w:rPr>
+      </w:pPr>
+      <w:r>
+        <w:rPr>
+          <w:lang w:val="es-MX"/>
+        </w:rPr>
+        <w:t xml:space="preserve">La principal necesidad </w:t>
+      </w:r>
+      <w:r>
+        <w:rPr>
+          <w:lang w:val="es-MX"/>
+        </w:rPr>
+        <w:t xml:space="preserve">de carácter informático </w:t>
+      </w:r>
+      <w:r>
+        <w:rPr>
+          <w:lang w:val="es-MX"/>
+        </w:rPr>
+        <w:t>detectada</w:t>
+      </w:r>
+      <w:r>
+        <w:rPr>
+          <w:lang w:val="es-MX"/>
+        </w:rPr>
+        <w:t xml:space="preserve"> en torno a esta problemática </w:t>
+      </w:r>
+      <w:r>
+        <w:rPr>
+          <w:lang w:val="es-MX"/>
+        </w:rPr>
+        <w:t xml:space="preserve">es la </w:t>
+      </w:r>
+      <w:r>
+        <w:rPr>
+          <w:b/>
+          <w:bCs/>
+          <w:lang w:val="es-MX"/>
+        </w:rPr>
+        <w:t>centralización y automatización</w:t>
+      </w:r>
+      <w:r>
+        <w:rPr>
+          <w:lang w:val="es-MX"/>
+        </w:rPr>
+        <w:t xml:space="preserve"> del proceso de gestión. No existe un punto único donde el usuario </w:t>
+      </w:r>
+      <w:r>
+        <w:rPr>
+          <w:lang w:val="es-MX"/>
+        </w:rPr>
+        <w:t xml:space="preserve">del campus </w:t>
+      </w:r>
+      <w:r>
+        <w:rPr>
+          <w:lang w:val="es-MX"/>
+        </w:rPr>
+        <w:t>pueda reportar un objeto perdido</w:t>
+      </w:r>
+      <w:r>
+        <w:rPr>
+          <w:lang w:val="es-MX"/>
+        </w:rPr>
+        <w:t>, ni una vía estándar</w:t>
+      </w:r>
+      <w:r>
+        <w:rPr>
+          <w:lang w:val="es-MX"/>
+        </w:rPr>
+        <w:t xml:space="preserve"> e inmediata</w:t>
+      </w:r>
+      <w:r>
+        <w:rPr>
+          <w:lang w:val="es-MX"/>
+        </w:rPr>
+        <w:t xml:space="preserve"> para que los administrativos que reciben</w:t>
+      </w:r>
+      <w:r>
+        <w:rPr>
+          <w:lang w:val="es-MX"/>
+        </w:rPr>
+        <w:t xml:space="preserve"> los objetos perdidos puedan identificar al verdadero dueño y llevar a cabo la devolución</w:t>
+      </w:r>
+      <w:r>
+        <w:rPr>
+          <w:lang w:val="es-MX"/>
+        </w:rPr>
+        <w:t>.</w:t>
+      </w:r>
+    </w:p>
+    <w:p>
+      <w:pPr>
+        <w:rPr>
+          <w:lang w:val="es-MX"/>
+        </w:rPr>
+      </w:pPr>
+      <w:r>
+        <w:rPr>
+          <w:lang w:val="es-MX"/>
+        </w:rPr>
+        <w:t>Para abordar este desafío</w:t>
+      </w:r>
+      <w:r>
+        <w:rPr>
+          <w:lang w:val="es-MX"/>
+        </w:rPr>
+        <w:t xml:space="preserve"> nuestro equipo propone como producto de</w:t>
+      </w:r>
+      <w:r>
+        <w:rPr>
+          <w:lang w:val="es-MX"/>
+        </w:rPr>
+        <w:t xml:space="preserve"> software</w:t>
+      </w:r>
+      <w:r>
+        <w:rPr>
+          <w:lang w:val="es-MX"/>
+        </w:rPr>
+        <w:t xml:space="preserve"> </w:t>
+      </w:r>
+      <w:r>
+        <w:rPr>
+          <w:lang w:val="es-MX"/>
+        </w:rPr>
+        <w:t xml:space="preserve">el </w:t>
+      </w:r>
+      <w:r>
+        <w:rPr>
+          <w:b/>
+          <w:bCs/>
+          <w:lang w:val="es-MX"/>
+        </w:rPr>
+        <w:t>ProyectoCosasUdeCPerdidas</w:t>
+      </w:r>
+      <w:r>
+        <w:rPr>
+          <w:lang w:val="es-MX"/>
+        </w:rPr>
+        <w:t xml:space="preserve">, un sistema que pretende </w:t>
+      </w:r>
+      <w:r>
+        <w:rPr>
+          <w:lang w:val="es-MX"/>
+        </w:rPr>
+        <w:t>sistema es servir como la plataforma oficial que unifique y simplifique el ciclo de vida del objeto extraviado. Sus funcionalidades clave están orientadas a resolver el problema de manera efi</w:t>
+      </w:r>
+      <w:r>
+        <w:rPr>
+          <w:lang w:val="es-MX"/>
+        </w:rPr>
+        <w:t>caz</w:t>
+      </w:r>
+      <w:r>
+        <w:rPr>
+          <w:lang w:val="es-MX"/>
+        </w:rPr>
+        <w:t>:</w:t>
+      </w:r>
+    </w:p>
+    <w:p>
+      <w:pPr>
+        <w:rPr>
+          <w:lang w:val="es-MX"/>
+        </w:rPr>
+      </w:pPr>
+      <w:r>
+        <w:rPr>
+          <w:lang w:val="es-MX"/>
+        </w:rPr>
+        <w:t>El desarrollo de este prototipo fue realizado a partir de una especificación previa y un modelado UML, implementado en dos iteraciones bajo la metodología Scrum, manteniendo los datos en memoria para efectos demostrativos.</w:t>
+      </w:r>
+    </w:p>
+    <w:p>
+      <w:pPr>
+        <w:rPr>
+          <w:b/>
+          <w:bCs/>
+          <w:lang w:val="es-MX"/>
+        </w:rPr>
+      </w:pPr>
+      <w:r>
+        <w:rPr>
+          <w:b/>
+          <w:bCs/>
+          <w:lang w:val="es-MX"/>
+        </w:rPr>
+        <w:t>1.3 Estructura del Informe</w:t>
+      </w:r>
+    </w:p>
+    <w:p>
+      <w:pPr>
+        <w:rPr>
+          <w:lang w:val="es-MX"/>
+        </w:rPr>
+      </w:pPr>
+      <w:r>
+        <w:rPr>
+          <w:lang w:val="es-MX"/>
+        </w:rPr>
+        <w:t>El presente documento, que detalla la concepción y desarrollo del Sistema de Reporte y Seguimiento de Objetos Perdidos en el Campus, se estructura en los siguientes capítulos:</w:t>
+      </w:r>
+    </w:p>
+    <w:p>
+      <w:pPr>
+        <w:numPr>
+          <w:ilvl w:val="0"/>
+          <w:numId w:val="2"/>
+        </w:numPr>
+        <w:rPr>
+          <w:lang w:val="es-MX"/>
+        </w:rPr>
+      </w:pPr>
+      <w:r>
+        <w:rPr>
+          <w:b/>
+          <w:bCs/>
+          <w:lang w:val="es-MX"/>
+        </w:rPr>
+        <w:t>Capítulo 1. Introducción:</w:t>
+      </w:r>
+      <w:r>
+        <w:rPr>
+          <w:lang w:val="es-MX"/>
+        </w:rPr>
+        <w:t xml:space="preserve"> Presenta el contexto, la motivación y la visión general del producto software.</w:t>
+      </w:r>
+    </w:p>
+    <w:p>
+      <w:pPr>
+        <w:numPr>
+          <w:ilvl w:val="0"/>
+          <w:numId w:val="2"/>
+        </w:numPr>
+        <w:rPr>
+          <w:lang w:val="es-MX"/>
+        </w:rPr>
+      </w:pPr>
+      <w:r>
+        <w:rPr>
+          <w:b/>
+          <w:bCs/>
+          <w:lang w:val="es-MX"/>
+        </w:rPr>
+        <w:t>Capítulo 2. Revisión de Requisitos y Modelado:</w:t>
+      </w:r>
+      <w:r>
+        <w:rPr>
+          <w:lang w:val="es-MX"/>
+        </w:rPr>
+        <w:t xml:space="preserve"> Se centra en la especificación formal del problema y el modelado UML utilizado como base para la arquitectura del sistema.</w:t>
+      </w:r>
+    </w:p>
+    <w:p>
+      <w:pPr>
+        <w:numPr>
+          <w:ilvl w:val="0"/>
+          <w:numId w:val="2"/>
+        </w:numPr>
+        <w:rPr>
+          <w:lang w:val="es-MX"/>
+        </w:rPr>
+      </w:pPr>
+      <w:r>
+        <w:rPr>
+          <w:b/>
+          <w:bCs/>
+          <w:lang w:val="es-MX"/>
+        </w:rPr>
+        <w:t>Capítulo 3. Arquitectura y Diseño:</w:t>
+      </w:r>
+      <w:r>
+        <w:rPr>
+          <w:lang w:val="es-MX"/>
+        </w:rPr>
+        <w:t xml:space="preserve"> Describe la arquitectura de la aplicación y el diseño de sus componentes principales, incluyendo la justificación de la estructura de </w:t>
+      </w:r>
+      <w:r>
+        <w:rPr>
+          <w:i/>
+          <w:iCs/>
+          <w:lang w:val="es-MX"/>
+        </w:rPr>
+        <w:t>widgets</w:t>
+      </w:r>
+      <w:r>
+        <w:rPr>
+          <w:lang w:val="es-MX"/>
+        </w:rPr>
+        <w:t xml:space="preserve"> y la lógica de renderizado condicional.</w:t>
+      </w:r>
+    </w:p>
+    <w:p>
+      <w:pPr>
+        <w:numPr>
+          <w:ilvl w:val="0"/>
+          <w:numId w:val="2"/>
+        </w:numPr>
+        <w:rPr>
+          <w:lang w:val="es-MX"/>
+        </w:rPr>
+      </w:pPr>
+      <w:r>
+        <w:rPr>
+          <w:b/>
+          <w:bCs/>
+          <w:lang w:val="es-MX"/>
+        </w:rPr>
+        <w:t>Capítulo 4. Implementación y Prototipo:</w:t>
+      </w:r>
+      <w:r>
+        <w:rPr>
+          <w:lang w:val="es-MX"/>
+        </w:rPr>
+        <w:t xml:space="preserve"> Documenta el proceso de desarrollo por iteraciones y la implementación de las funcionalidades clave, como los formularios de reporte y la pantalla de mediación.</w:t>
+      </w:r>
+    </w:p>
+    <w:p>
+      <w:pPr>
+        <w:numPr>
+          <w:ilvl w:val="0"/>
+          <w:numId w:val="2"/>
+        </w:numPr>
+        <w:rPr>
+          <w:lang w:val="es-MX"/>
+        </w:rPr>
+      </w:pPr>
+      <w:r>
+        <w:rPr>
+          <w:b/>
+          <w:bCs/>
+          <w:lang w:val="es-MX"/>
+        </w:rPr>
+        <w:lastRenderedPageBreak/>
+        <w:t>Capítulo 5. Conclusiones y Trabajo Futuro:</w:t>
+      </w:r>
+      <w:r>
+        <w:rPr>
+          <w:lang w:val="es-MX"/>
+        </w:rPr>
+        <w:t xml:space="preserve"> Evalúa el resultado del prototipo, resume los aprendizajes clave y propone futuras líneas de desarrollo para una versión con persistencia de datos.</w:t>
+      </w:r>
+    </w:p>
+    <w:p>
+      <w:pPr>
+        <w:rPr>
+          <w:lang w:val="es-MX"/>
+        </w:rPr>
+      </w:pPr>
+    </w:p>
+    <w:p>
+      <w:pPr>
+        <w:rPr>
+          <w:lang w:val="es-MX"/>
+        </w:rPr>
+      </w:pPr>
     </w:p>
     <w:p>
       <w:pPr>
@@ -1221,10 +1623,10 @@
       </w:pPr>
     </w:p>
     <w:sectPr>
-      <w:headerReference w:type="default" r:id="rId7"/>
-      <w:footerReference w:type="default" r:id="rId8"/>
-      <w:headerReference w:type="first" r:id="rId9"/>
-      <w:footerReference w:type="first" r:id="rId10"/>
+      <w:headerReference w:type="default" r:id="rId8"/>
+      <w:footerReference w:type="default" r:id="rId9"/>
+      <w:headerReference w:type="first" r:id="rId10"/>
+      <w:footerReference w:type="first" r:id="rId11"/>
       <w:pgSz w:w="12240" w:h="15840" w:code="1"/>
       <w:pgMar w:top="1417" w:right="1701" w:bottom="1417" w:left="1701" w:header="720" w:footer="720" w:gutter="0"/>
       <w:cols w:space="720"/>
@@ -1379,6 +1781,9 @@
             <w:jc w:val="center"/>
           </w:pPr>
           <w:r>
+            <w:rPr>
+              <w:noProof/>
+            </w:rPr>
             <w:drawing>
               <wp:inline distT="0" distB="0" distL="0" distR="0" wp14:anchorId="0DBDE079" wp14:editId="485931D6">
                 <wp:extent cx="1381125" cy="1066800"/>
@@ -1488,6 +1893,9 @@
             <w:jc w:val="center"/>
           </w:pPr>
           <w:r>
+            <w:rPr>
+              <w:noProof/>
+            </w:rPr>
             <w:drawing>
               <wp:inline distT="0" distB="0" distL="0" distR="0" wp14:anchorId="20D9BB35" wp14:editId="5BEF9946">
                 <wp:extent cx="1009650" cy="1266825"/>
@@ -1559,6 +1967,279 @@
     </w:pPr>
   </w:p>
 </w:hdr>
+</file>
+
+<file path=word/numbering.xml><?xml version="1.0" encoding="utf-8"?>
+<w:numbering xmlns:wpc="http://schemas.microsoft.com/office/word/2010/wordprocessingCanvas" xmlns:cx="http://schemas.microsoft.com/office/drawing/2014/chartex" xmlns:cx1="http://schemas.microsoft.com/office/drawing/2015/9/8/chartex" xmlns:cx2="http://schemas.microsoft.com/office/drawing/2015/10/21/chartex" xmlns:cx3="http://schemas.microsoft.com/office/drawing/2016/5/9/chartex" xmlns:cx4="http://schemas.microsoft.com/office/drawing/2016/5/10/chartex" xmlns:cx5="http://schemas.microsoft.com/office/drawing/2016/5/11/chartex" xmlns:cx6="http://schemas.microsoft.com/office/drawing/2016/5/12/chartex" xmlns:cx7="http://schemas.microsoft.com/office/drawing/2016/5/13/chartex" xmlns:cx8="http://schemas.microsoft.com/office/drawing/2016/5/14/chartex" xmlns:mc="http://schemas.openxmlformats.org/markup-compatibility/2006" xmlns:aink="http://schemas.microsoft.com/office/drawing/2016/ink" xmlns:am3d="http://schemas.microsoft.com/office/drawing/2017/model3d" xmlns:o="urn:schemas-microsoft-com:office:office" xmlns:oel="http://schemas.microsoft.com/office/2019/extlst" xmlns:r="http://schemas.openxmlformats.org/officeDocument/2006/relationships" xmlns:m="http://schemas.openxmlformats.org/officeDocument/2006/math" xmlns:v="urn:schemas-microsoft-com:vml" xmlns:wp14="http://schemas.microsoft.com/office/word/2010/wordprocessingDrawing" xmlns:wp="http://schemas.openxmlformats.org/drawingml/2006/wordprocessingDrawing" xmlns:w10="urn:schemas-microsoft-com:office:word" xmlns:w="http://schemas.openxmlformats.org/wordprocessingml/2006/main" xmlns:w14="http://schemas.microsoft.com/office/word/2010/wordml" xmlns:w15="http://schemas.microsoft.com/office/word/2012/wordml" xmlns:w16cex="http://schemas.microsoft.com/office/word/2018/wordml/cex" xmlns:w16cid="http://schemas.microsoft.com/office/word/2016/wordml/cid" xmlns:w16="http://schemas.microsoft.com/office/word/2018/wordml" xmlns:w16du="http://schemas.microsoft.com/office/word/2023/wordml/word16du" xmlns:w16sdtdh="http://schemas.microsoft.com/office/word/2020/wordml/sdtdatahash" xmlns:w16sdtfl="http://schemas.microsoft.com/office/word/2024/wordml/sdtformatlock" xmlns:w16se="http://schemas.microsoft.com/office/word/2015/wordml/symex" xmlns:wpg="http://schemas.microsoft.com/office/word/2010/wordprocessingGroup" xmlns:wpi="http://schemas.microsoft.com/office/word/2010/wordprocessingInk" xmlns:wne="http://schemas.microsoft.com/office/word/2006/wordml" xmlns:wps="http://schemas.microsoft.com/office/word/2010/wordprocessingShape" mc:Ignorable="w14 w15 w16se w16cid w16 w16cex w16sdtdh w16sdtfl w16du wp14">
+  <w:abstractNum w:abstractNumId="0" w15:restartNumberingAfterBreak="0">
+    <w:nsid w:val="047A5963"/>
+    <w:multiLevelType w:val="multilevel"/>
+    <w:tmpl w:val="FDB230D2"/>
+    <w:lvl w:ilvl="0">
+      <w:start w:val="1"/>
+      <w:numFmt w:val="decimal"/>
+      <w:lvlText w:val="%1."/>
+      <w:lvlJc w:val="left"/>
+      <w:pPr>
+        <w:tabs>
+          <w:tab w:val="num" w:pos="720"/>
+        </w:tabs>
+        <w:ind w:left="720" w:hanging="360"/>
+      </w:pPr>
+    </w:lvl>
+    <w:lvl w:ilvl="1" w:tentative="1">
+      <w:start w:val="1"/>
+      <w:numFmt w:val="decimal"/>
+      <w:lvlText w:val="%2."/>
+      <w:lvlJc w:val="left"/>
+      <w:pPr>
+        <w:tabs>
+          <w:tab w:val="num" w:pos="1440"/>
+        </w:tabs>
+        <w:ind w:left="1440" w:hanging="360"/>
+      </w:pPr>
+    </w:lvl>
+    <w:lvl w:ilvl="2" w:tentative="1">
+      <w:start w:val="1"/>
+      <w:numFmt w:val="decimal"/>
+      <w:lvlText w:val="%3."/>
+      <w:lvlJc w:val="left"/>
+      <w:pPr>
+        <w:tabs>
+          <w:tab w:val="num" w:pos="2160"/>
+        </w:tabs>
+        <w:ind w:left="2160" w:hanging="360"/>
+      </w:pPr>
+    </w:lvl>
+    <w:lvl w:ilvl="3" w:tentative="1">
+      <w:start w:val="1"/>
+      <w:numFmt w:val="decimal"/>
+      <w:lvlText w:val="%4."/>
+      <w:lvlJc w:val="left"/>
+      <w:pPr>
+        <w:tabs>
+          <w:tab w:val="num" w:pos="2880"/>
+        </w:tabs>
+        <w:ind w:left="2880" w:hanging="360"/>
+      </w:pPr>
+    </w:lvl>
+    <w:lvl w:ilvl="4" w:tentative="1">
+      <w:start w:val="1"/>
+      <w:numFmt w:val="decimal"/>
+      <w:lvlText w:val="%5."/>
+      <w:lvlJc w:val="left"/>
+      <w:pPr>
+        <w:tabs>
+          <w:tab w:val="num" w:pos="3600"/>
+        </w:tabs>
+        <w:ind w:left="3600" w:hanging="360"/>
+      </w:pPr>
+    </w:lvl>
+    <w:lvl w:ilvl="5" w:tentative="1">
+      <w:start w:val="1"/>
+      <w:numFmt w:val="decimal"/>
+      <w:lvlText w:val="%6."/>
+      <w:lvlJc w:val="left"/>
+      <w:pPr>
+        <w:tabs>
+          <w:tab w:val="num" w:pos="4320"/>
+        </w:tabs>
+        <w:ind w:left="4320" w:hanging="360"/>
+      </w:pPr>
+    </w:lvl>
+    <w:lvl w:ilvl="6" w:tentative="1">
+      <w:start w:val="1"/>
+      <w:numFmt w:val="decimal"/>
+      <w:lvlText w:val="%7."/>
+      <w:lvlJc w:val="left"/>
+      <w:pPr>
+        <w:tabs>
+          <w:tab w:val="num" w:pos="5040"/>
+        </w:tabs>
+        <w:ind w:left="5040" w:hanging="360"/>
+      </w:pPr>
+    </w:lvl>
+    <w:lvl w:ilvl="7" w:tentative="1">
+      <w:start w:val="1"/>
+      <w:numFmt w:val="decimal"/>
+      <w:lvlText w:val="%8."/>
+      <w:lvlJc w:val="left"/>
+      <w:pPr>
+        <w:tabs>
+          <w:tab w:val="num" w:pos="5760"/>
+        </w:tabs>
+        <w:ind w:left="5760" w:hanging="360"/>
+      </w:pPr>
+    </w:lvl>
+    <w:lvl w:ilvl="8" w:tentative="1">
+      <w:start w:val="1"/>
+      <w:numFmt w:val="decimal"/>
+      <w:lvlText w:val="%9."/>
+      <w:lvlJc w:val="left"/>
+      <w:pPr>
+        <w:tabs>
+          <w:tab w:val="num" w:pos="6480"/>
+        </w:tabs>
+        <w:ind w:left="6480" w:hanging="360"/>
+      </w:pPr>
+    </w:lvl>
+  </w:abstractNum>
+  <w:abstractNum w:abstractNumId="1" w15:restartNumberingAfterBreak="0">
+    <w:nsid w:val="0CCF07C2"/>
+    <w:multiLevelType w:val="multilevel"/>
+    <w:tmpl w:val="90C2DB1E"/>
+    <w:lvl w:ilvl="0">
+      <w:start w:val="1"/>
+      <w:numFmt w:val="bullet"/>
+      <w:lvlText w:val=""/>
+      <w:lvlJc w:val="left"/>
+      <w:pPr>
+        <w:tabs>
+          <w:tab w:val="num" w:pos="720"/>
+        </w:tabs>
+        <w:ind w:left="720" w:hanging="360"/>
+      </w:pPr>
+      <w:rPr>
+        <w:rFonts w:ascii="Symbol" w:hAnsi="Symbol" w:hint="default"/>
+        <w:sz w:val="20"/>
+      </w:rPr>
+    </w:lvl>
+    <w:lvl w:ilvl="1" w:tentative="1">
+      <w:start w:val="1"/>
+      <w:numFmt w:val="bullet"/>
+      <w:lvlText w:val="o"/>
+      <w:lvlJc w:val="left"/>
+      <w:pPr>
+        <w:tabs>
+          <w:tab w:val="num" w:pos="1440"/>
+        </w:tabs>
+        <w:ind w:left="1440" w:hanging="360"/>
+      </w:pPr>
+      <w:rPr>
+        <w:rFonts w:ascii="Courier New" w:hAnsi="Courier New" w:hint="default"/>
+        <w:sz w:val="20"/>
+      </w:rPr>
+    </w:lvl>
+    <w:lvl w:ilvl="2" w:tentative="1">
+      <w:start w:val="1"/>
+      <w:numFmt w:val="bullet"/>
+      <w:lvlText w:val=""/>
+      <w:lvlJc w:val="left"/>
+      <w:pPr>
+        <w:tabs>
+          <w:tab w:val="num" w:pos="2160"/>
+        </w:tabs>
+        <w:ind w:left="2160" w:hanging="360"/>
+      </w:pPr>
+      <w:rPr>
+        <w:rFonts w:ascii="Wingdings" w:hAnsi="Wingdings" w:hint="default"/>
+        <w:sz w:val="20"/>
+      </w:rPr>
+    </w:lvl>
+    <w:lvl w:ilvl="3" w:tentative="1">
+      <w:start w:val="1"/>
+      <w:numFmt w:val="bullet"/>
+      <w:lvlText w:val=""/>
+      <w:lvlJc w:val="left"/>
+      <w:pPr>
+        <w:tabs>
+          <w:tab w:val="num" w:pos="2880"/>
+        </w:tabs>
+        <w:ind w:left="2880" w:hanging="360"/>
+      </w:pPr>
+      <w:rPr>
+        <w:rFonts w:ascii="Wingdings" w:hAnsi="Wingdings" w:hint="default"/>
+        <w:sz w:val="20"/>
+      </w:rPr>
+    </w:lvl>
+    <w:lvl w:ilvl="4" w:tentative="1">
+      <w:start w:val="1"/>
+      <w:numFmt w:val="bullet"/>
+      <w:lvlText w:val=""/>
+      <w:lvlJc w:val="left"/>
+      <w:pPr>
+        <w:tabs>
+          <w:tab w:val="num" w:pos="3600"/>
+        </w:tabs>
+        <w:ind w:left="3600" w:hanging="360"/>
+      </w:pPr>
+      <w:rPr>
+        <w:rFonts w:ascii="Wingdings" w:hAnsi="Wingdings" w:hint="default"/>
+        <w:sz w:val="20"/>
+      </w:rPr>
+    </w:lvl>
+    <w:lvl w:ilvl="5" w:tentative="1">
+      <w:start w:val="1"/>
+      <w:numFmt w:val="bullet"/>
+      <w:lvlText w:val=""/>
+      <w:lvlJc w:val="left"/>
+      <w:pPr>
+        <w:tabs>
+          <w:tab w:val="num" w:pos="4320"/>
+        </w:tabs>
+        <w:ind w:left="4320" w:hanging="360"/>
+      </w:pPr>
+      <w:rPr>
+        <w:rFonts w:ascii="Wingdings" w:hAnsi="Wingdings" w:hint="default"/>
+        <w:sz w:val="20"/>
+      </w:rPr>
+    </w:lvl>
+    <w:lvl w:ilvl="6" w:tentative="1">
+      <w:start w:val="1"/>
+      <w:numFmt w:val="bullet"/>
+      <w:lvlText w:val=""/>
+      <w:lvlJc w:val="left"/>
+      <w:pPr>
+        <w:tabs>
+          <w:tab w:val="num" w:pos="5040"/>
+        </w:tabs>
+        <w:ind w:left="5040" w:hanging="360"/>
+      </w:pPr>
+      <w:rPr>
+        <w:rFonts w:ascii="Wingdings" w:hAnsi="Wingdings" w:hint="default"/>
+        <w:sz w:val="20"/>
+      </w:rPr>
+    </w:lvl>
+    <w:lvl w:ilvl="7" w:tentative="1">
+      <w:start w:val="1"/>
+      <w:numFmt w:val="bullet"/>
+      <w:lvlText w:val=""/>
+      <w:lvlJc w:val="left"/>
+      <w:pPr>
+        <w:tabs>
+          <w:tab w:val="num" w:pos="5760"/>
+        </w:tabs>
+        <w:ind w:left="5760" w:hanging="360"/>
+      </w:pPr>
+      <w:rPr>
+        <w:rFonts w:ascii="Wingdings" w:hAnsi="Wingdings" w:hint="default"/>
+        <w:sz w:val="20"/>
+      </w:rPr>
+    </w:lvl>
+    <w:lvl w:ilvl="8" w:tentative="1">
+      <w:start w:val="1"/>
+      <w:numFmt w:val="bullet"/>
+      <w:lvlText w:val=""/>
+      <w:lvlJc w:val="left"/>
+      <w:pPr>
+        <w:tabs>
+          <w:tab w:val="num" w:pos="6480"/>
+        </w:tabs>
+        <w:ind w:left="6480" w:hanging="360"/>
+      </w:pPr>
+      <w:rPr>
+        <w:rFonts w:ascii="Wingdings" w:hAnsi="Wingdings" w:hint="default"/>
+        <w:sz w:val="20"/>
+      </w:rPr>
+    </w:lvl>
+  </w:abstractNum>
+  <w:num w:numId="1" w16cid:durableId="791440978">
+    <w:abstractNumId w:val="0"/>
+  </w:num>
+  <w:num w:numId="2" w16cid:durableId="1472599898">
+    <w:abstractNumId w:val="1"/>
+  </w:num>
+</w:numbering>
 </file>
 
 <file path=word/styles.xml><?xml version="1.0" encoding="utf-8"?>

</xml_diff>